<commit_message>
Se reeemplazan etiquetas en plantilla de word, plantilla terminada
</commit_message>
<xml_diff>
--- a/plantillas/concentrado_calificaciones.docx
+++ b/plantillas/concentrado_calificaciones.docx
@@ -55,7 +55,7 @@
               <w:rPr>
                 <w:b/>
               </w:rPr>
-              <w:t>QUINTO</w:t>
+              <w:t>${SEMESTRE}</w:t>
             </w:r>
             <w:r>
               <w:rPr>
@@ -97,7 +97,13 @@
               <w:rPr>
                 <w:b/>
               </w:rPr>
-              <w:t>I PARCIAL</w:t>
+              <w:t>PARCIAL</w:t>
+            </w:r>
+            <w:r>
+              <w:rPr>
+                <w:b/>
+              </w:rPr>
+              <w:t xml:space="preserve"> ${parcial}</w:t>
             </w:r>
           </w:p>
         </w:tc>
@@ -116,7 +122,13 @@
               <w:pStyle w:val="Sinespaciado"/>
             </w:pPr>
             <w:r>
-              <w:t xml:space="preserve">NOMBRE DEL MAESTRO:                                                                                    </w:t>
+              <w:t xml:space="preserve">NOMBRE DEL MAESTRO:        </w:t>
+            </w:r>
+            <w:r>
+              <w:t>${nombre_maestro}</w:t>
+            </w:r>
+            <w:r>
+              <w:t xml:space="preserve">                                                                            </w:t>
             </w:r>
           </w:p>
         </w:tc>
@@ -130,7 +142,13 @@
               <w:pStyle w:val="Sinespaciado"/>
             </w:pPr>
             <w:r>
-              <w:t xml:space="preserve">MATERIA:                                    </w:t>
+              <w:t xml:space="preserve">MATERIA:   </w:t>
+            </w:r>
+            <w:r>
+              <w:t>${materia}</w:t>
+            </w:r>
+            <w:r>
+              <w:t xml:space="preserve">                                 </w:t>
             </w:r>
           </w:p>
         </w:tc>
@@ -149,7 +167,13 @@
               <w:pStyle w:val="Sinespaciado"/>
             </w:pPr>
             <w:r>
-              <w:t xml:space="preserve">FECHA DE APLICACIÓN DE EXAMEN:            </w:t>
+              <w:t xml:space="preserve">FECHA DE APLICACIÓN DE EXAMEN:   </w:t>
+            </w:r>
+            <w:r>
+              <w:t>${fecha_aplicacion}</w:t>
+            </w:r>
+            <w:r>
+              <w:t xml:space="preserve">         </w:t>
             </w:r>
             <w:r>
               <w:t xml:space="preserve">           </w:t>
@@ -452,8 +476,8 @@
               <w:pStyle w:val="Sinespaciado"/>
               <w:jc w:val="center"/>
               <w:rPr>
-                <w:sz w:val="20"/>
-                <w:szCs w:val="20"/>
+                <w:rFonts w:cstheme="minorHAnsi"/>
+                <w:u w:val="single"/>
               </w:rPr>
             </w:pPr>
           </w:p>
@@ -467,10 +491,8 @@
               <w:pStyle w:val="Sinespaciado"/>
               <w:jc w:val="both"/>
               <w:rPr>
-                <w:rFonts w:ascii="Bahnschrift" w:hAnsi="Bahnschrift"/>
-                <w:b/>
-                <w:sz w:val="20"/>
-                <w:szCs w:val="20"/>
+                <w:rFonts w:cstheme="minorHAnsi"/>
+                <w:b/>
               </w:rPr>
             </w:pPr>
           </w:p>
@@ -483,6 +505,9 @@
             <w:pPr>
               <w:pStyle w:val="Sinespaciado"/>
               <w:jc w:val="center"/>
+              <w:rPr>
+                <w:rFonts w:cstheme="minorHAnsi"/>
+              </w:rPr>
             </w:pPr>
           </w:p>
         </w:tc>
@@ -494,6 +519,9 @@
             <w:pPr>
               <w:pStyle w:val="Sinespaciado"/>
               <w:jc w:val="center"/>
+              <w:rPr>
+                <w:rFonts w:cstheme="minorHAnsi"/>
+              </w:rPr>
             </w:pPr>
           </w:p>
         </w:tc>
@@ -506,6 +534,9 @@
             <w:pPr>
               <w:pStyle w:val="Sinespaciado"/>
               <w:jc w:val="center"/>
+              <w:rPr>
+                <w:rFonts w:cstheme="minorHAnsi"/>
+              </w:rPr>
             </w:pPr>
           </w:p>
         </w:tc>
@@ -517,6 +548,9 @@
             <w:pPr>
               <w:pStyle w:val="Sinespaciado"/>
               <w:jc w:val="center"/>
+              <w:rPr>
+                <w:rFonts w:cstheme="minorHAnsi"/>
+              </w:rPr>
             </w:pPr>
           </w:p>
         </w:tc>
@@ -528,6 +562,9 @@
             <w:pPr>
               <w:pStyle w:val="Sinespaciado"/>
               <w:jc w:val="center"/>
+              <w:rPr>
+                <w:rFonts w:cstheme="minorHAnsi"/>
+              </w:rPr>
             </w:pPr>
           </w:p>
         </w:tc>
@@ -539,6 +576,9 @@
             <w:pPr>
               <w:pStyle w:val="Sinespaciado"/>
               <w:jc w:val="center"/>
+              <w:rPr>
+                <w:rFonts w:cstheme="minorHAnsi"/>
+              </w:rPr>
             </w:pPr>
           </w:p>
         </w:tc>
@@ -550,6 +590,10 @@
             <w:pPr>
               <w:pStyle w:val="Sinespaciado"/>
               <w:jc w:val="center"/>
+              <w:rPr>
+                <w:rFonts w:cstheme="minorHAnsi"/>
+                <w:u w:val="single"/>
+              </w:rPr>
             </w:pPr>
           </w:p>
         </w:tc>
@@ -569,8 +613,7 @@
               <w:pStyle w:val="Sinespaciado"/>
               <w:jc w:val="center"/>
               <w:rPr>
-                <w:sz w:val="20"/>
-                <w:szCs w:val="20"/>
+                <w:rFonts w:cstheme="minorHAnsi"/>
               </w:rPr>
             </w:pPr>
           </w:p>
@@ -584,10 +627,8 @@
               <w:pStyle w:val="Sinespaciado"/>
               <w:jc w:val="both"/>
               <w:rPr>
-                <w:rFonts w:ascii="Bahnschrift" w:hAnsi="Bahnschrift"/>
-                <w:b/>
-                <w:sz w:val="20"/>
-                <w:szCs w:val="20"/>
+                <w:rFonts w:cstheme="minorHAnsi"/>
+                <w:b/>
               </w:rPr>
             </w:pPr>
           </w:p>
@@ -600,6 +641,9 @@
             <w:pPr>
               <w:pStyle w:val="Sinespaciado"/>
               <w:jc w:val="center"/>
+              <w:rPr>
+                <w:rFonts w:cstheme="minorHAnsi"/>
+              </w:rPr>
             </w:pPr>
           </w:p>
         </w:tc>
@@ -611,6 +655,9 @@
             <w:pPr>
               <w:pStyle w:val="Sinespaciado"/>
               <w:jc w:val="center"/>
+              <w:rPr>
+                <w:rFonts w:cstheme="minorHAnsi"/>
+              </w:rPr>
             </w:pPr>
           </w:p>
         </w:tc>
@@ -623,6 +670,9 @@
             <w:pPr>
               <w:pStyle w:val="Sinespaciado"/>
               <w:jc w:val="center"/>
+              <w:rPr>
+                <w:rFonts w:cstheme="minorHAnsi"/>
+              </w:rPr>
             </w:pPr>
           </w:p>
         </w:tc>
@@ -634,6 +684,9 @@
             <w:pPr>
               <w:pStyle w:val="Sinespaciado"/>
               <w:jc w:val="center"/>
+              <w:rPr>
+                <w:rFonts w:cstheme="minorHAnsi"/>
+              </w:rPr>
             </w:pPr>
           </w:p>
         </w:tc>
@@ -645,6 +698,9 @@
             <w:pPr>
               <w:pStyle w:val="Sinespaciado"/>
               <w:jc w:val="center"/>
+              <w:rPr>
+                <w:rFonts w:cstheme="minorHAnsi"/>
+              </w:rPr>
             </w:pPr>
           </w:p>
         </w:tc>
@@ -656,6 +712,9 @@
             <w:pPr>
               <w:pStyle w:val="Sinespaciado"/>
               <w:jc w:val="center"/>
+              <w:rPr>
+                <w:rFonts w:cstheme="minorHAnsi"/>
+              </w:rPr>
             </w:pPr>
           </w:p>
         </w:tc>
@@ -667,6 +726,9 @@
             <w:pPr>
               <w:pStyle w:val="Sinespaciado"/>
               <w:jc w:val="center"/>
+              <w:rPr>
+                <w:rFonts w:cstheme="minorHAnsi"/>
+              </w:rPr>
             </w:pPr>
           </w:p>
         </w:tc>
@@ -686,8 +748,7 @@
               <w:pStyle w:val="Sinespaciado"/>
               <w:jc w:val="center"/>
               <w:rPr>
-                <w:sz w:val="20"/>
-                <w:szCs w:val="20"/>
+                <w:rFonts w:cstheme="minorHAnsi"/>
               </w:rPr>
             </w:pPr>
           </w:p>
@@ -701,10 +762,8 @@
               <w:pStyle w:val="Sinespaciado"/>
               <w:jc w:val="both"/>
               <w:rPr>
-                <w:rFonts w:ascii="Bahnschrift" w:hAnsi="Bahnschrift"/>
-                <w:b/>
-                <w:sz w:val="20"/>
-                <w:szCs w:val="20"/>
+                <w:rFonts w:cstheme="minorHAnsi"/>
+                <w:b/>
               </w:rPr>
             </w:pPr>
           </w:p>
@@ -717,6 +776,9 @@
             <w:pPr>
               <w:pStyle w:val="Sinespaciado"/>
               <w:jc w:val="center"/>
+              <w:rPr>
+                <w:rFonts w:cstheme="minorHAnsi"/>
+              </w:rPr>
             </w:pPr>
           </w:p>
         </w:tc>
@@ -728,6 +790,9 @@
             <w:pPr>
               <w:pStyle w:val="Sinespaciado"/>
               <w:jc w:val="center"/>
+              <w:rPr>
+                <w:rFonts w:cstheme="minorHAnsi"/>
+              </w:rPr>
             </w:pPr>
           </w:p>
         </w:tc>
@@ -740,6 +805,9 @@
             <w:pPr>
               <w:pStyle w:val="Sinespaciado"/>
               <w:jc w:val="center"/>
+              <w:rPr>
+                <w:rFonts w:cstheme="minorHAnsi"/>
+              </w:rPr>
             </w:pPr>
           </w:p>
         </w:tc>
@@ -751,6 +819,9 @@
             <w:pPr>
               <w:pStyle w:val="Sinespaciado"/>
               <w:jc w:val="center"/>
+              <w:rPr>
+                <w:rFonts w:cstheme="minorHAnsi"/>
+              </w:rPr>
             </w:pPr>
           </w:p>
         </w:tc>
@@ -762,6 +833,9 @@
             <w:pPr>
               <w:pStyle w:val="Sinespaciado"/>
               <w:jc w:val="center"/>
+              <w:rPr>
+                <w:rFonts w:cstheme="minorHAnsi"/>
+              </w:rPr>
             </w:pPr>
           </w:p>
         </w:tc>
@@ -773,6 +847,9 @@
             <w:pPr>
               <w:pStyle w:val="Sinespaciado"/>
               <w:jc w:val="center"/>
+              <w:rPr>
+                <w:rFonts w:cstheme="minorHAnsi"/>
+              </w:rPr>
             </w:pPr>
           </w:p>
         </w:tc>
@@ -784,6 +861,9 @@
             <w:pPr>
               <w:pStyle w:val="Sinespaciado"/>
               <w:jc w:val="center"/>
+              <w:rPr>
+                <w:rFonts w:cstheme="minorHAnsi"/>
+              </w:rPr>
             </w:pPr>
           </w:p>
         </w:tc>
@@ -803,8 +883,7 @@
               <w:pStyle w:val="Sinespaciado"/>
               <w:jc w:val="center"/>
               <w:rPr>
-                <w:sz w:val="20"/>
-                <w:szCs w:val="20"/>
+                <w:rFonts w:cstheme="minorHAnsi"/>
               </w:rPr>
             </w:pPr>
           </w:p>
@@ -818,10 +897,8 @@
               <w:pStyle w:val="Sinespaciado"/>
               <w:jc w:val="both"/>
               <w:rPr>
-                <w:rFonts w:ascii="Bahnschrift" w:hAnsi="Bahnschrift"/>
+                <w:rFonts w:cstheme="minorHAnsi"/>
                 <w:bCs/>
-                <w:sz w:val="20"/>
-                <w:szCs w:val="20"/>
               </w:rPr>
             </w:pPr>
           </w:p>
@@ -834,6 +911,9 @@
             <w:pPr>
               <w:pStyle w:val="Sinespaciado"/>
               <w:jc w:val="center"/>
+              <w:rPr>
+                <w:rFonts w:cstheme="minorHAnsi"/>
+              </w:rPr>
             </w:pPr>
           </w:p>
         </w:tc>
@@ -845,6 +925,9 @@
             <w:pPr>
               <w:pStyle w:val="Sinespaciado"/>
               <w:jc w:val="center"/>
+              <w:rPr>
+                <w:rFonts w:cstheme="minorHAnsi"/>
+              </w:rPr>
             </w:pPr>
           </w:p>
         </w:tc>
@@ -857,6 +940,9 @@
             <w:pPr>
               <w:pStyle w:val="Sinespaciado"/>
               <w:jc w:val="center"/>
+              <w:rPr>
+                <w:rFonts w:cstheme="minorHAnsi"/>
+              </w:rPr>
             </w:pPr>
           </w:p>
         </w:tc>
@@ -868,6 +954,9 @@
             <w:pPr>
               <w:pStyle w:val="Sinespaciado"/>
               <w:jc w:val="center"/>
+              <w:rPr>
+                <w:rFonts w:cstheme="minorHAnsi"/>
+              </w:rPr>
             </w:pPr>
           </w:p>
         </w:tc>
@@ -879,6 +968,9 @@
             <w:pPr>
               <w:pStyle w:val="Sinespaciado"/>
               <w:jc w:val="center"/>
+              <w:rPr>
+                <w:rFonts w:cstheme="minorHAnsi"/>
+              </w:rPr>
             </w:pPr>
           </w:p>
         </w:tc>
@@ -890,6 +982,9 @@
             <w:pPr>
               <w:pStyle w:val="Sinespaciado"/>
               <w:jc w:val="center"/>
+              <w:rPr>
+                <w:rFonts w:cstheme="minorHAnsi"/>
+              </w:rPr>
             </w:pPr>
           </w:p>
         </w:tc>
@@ -901,6 +996,9 @@
             <w:pPr>
               <w:pStyle w:val="Sinespaciado"/>
               <w:jc w:val="center"/>
+              <w:rPr>
+                <w:rFonts w:cstheme="minorHAnsi"/>
+              </w:rPr>
             </w:pPr>
           </w:p>
         </w:tc>
@@ -920,8 +1018,7 @@
               <w:pStyle w:val="Sinespaciado"/>
               <w:jc w:val="center"/>
               <w:rPr>
-                <w:sz w:val="20"/>
-                <w:szCs w:val="20"/>
+                <w:rFonts w:cstheme="minorHAnsi"/>
               </w:rPr>
             </w:pPr>
           </w:p>
@@ -935,10 +1032,8 @@
               <w:pStyle w:val="Sinespaciado"/>
               <w:jc w:val="both"/>
               <w:rPr>
-                <w:rFonts w:ascii="Bahnschrift" w:hAnsi="Bahnschrift"/>
-                <w:b/>
-                <w:sz w:val="20"/>
-                <w:szCs w:val="20"/>
+                <w:rFonts w:cstheme="minorHAnsi"/>
+                <w:b/>
               </w:rPr>
             </w:pPr>
           </w:p>
@@ -951,6 +1046,9 @@
             <w:pPr>
               <w:pStyle w:val="Sinespaciado"/>
               <w:jc w:val="center"/>
+              <w:rPr>
+                <w:rFonts w:cstheme="minorHAnsi"/>
+              </w:rPr>
             </w:pPr>
           </w:p>
         </w:tc>
@@ -962,6 +1060,9 @@
             <w:pPr>
               <w:pStyle w:val="Sinespaciado"/>
               <w:jc w:val="center"/>
+              <w:rPr>
+                <w:rFonts w:cstheme="minorHAnsi"/>
+              </w:rPr>
             </w:pPr>
           </w:p>
         </w:tc>
@@ -974,6 +1075,9 @@
             <w:pPr>
               <w:pStyle w:val="Sinespaciado"/>
               <w:jc w:val="center"/>
+              <w:rPr>
+                <w:rFonts w:cstheme="minorHAnsi"/>
+              </w:rPr>
             </w:pPr>
           </w:p>
         </w:tc>
@@ -985,6 +1089,9 @@
             <w:pPr>
               <w:pStyle w:val="Sinespaciado"/>
               <w:jc w:val="center"/>
+              <w:rPr>
+                <w:rFonts w:cstheme="minorHAnsi"/>
+              </w:rPr>
             </w:pPr>
           </w:p>
         </w:tc>
@@ -996,6 +1103,9 @@
             <w:pPr>
               <w:pStyle w:val="Sinespaciado"/>
               <w:jc w:val="center"/>
+              <w:rPr>
+                <w:rFonts w:cstheme="minorHAnsi"/>
+              </w:rPr>
             </w:pPr>
           </w:p>
         </w:tc>
@@ -1007,6 +1117,9 @@
             <w:pPr>
               <w:pStyle w:val="Sinespaciado"/>
               <w:jc w:val="center"/>
+              <w:rPr>
+                <w:rFonts w:cstheme="minorHAnsi"/>
+              </w:rPr>
             </w:pPr>
           </w:p>
         </w:tc>
@@ -1018,6 +1131,9 @@
             <w:pPr>
               <w:pStyle w:val="Sinespaciado"/>
               <w:jc w:val="center"/>
+              <w:rPr>
+                <w:rFonts w:cstheme="minorHAnsi"/>
+              </w:rPr>
             </w:pPr>
           </w:p>
         </w:tc>
@@ -1037,8 +1153,7 @@
               <w:pStyle w:val="Sinespaciado"/>
               <w:jc w:val="center"/>
               <w:rPr>
-                <w:sz w:val="20"/>
-                <w:szCs w:val="20"/>
+                <w:rFonts w:cstheme="minorHAnsi"/>
               </w:rPr>
             </w:pPr>
           </w:p>
@@ -1052,10 +1167,8 @@
               <w:pStyle w:val="Sinespaciado"/>
               <w:jc w:val="both"/>
               <w:rPr>
-                <w:rFonts w:ascii="Bahnschrift" w:hAnsi="Bahnschrift"/>
-                <w:b/>
-                <w:sz w:val="20"/>
-                <w:szCs w:val="20"/>
+                <w:rFonts w:cstheme="minorHAnsi"/>
+                <w:b/>
               </w:rPr>
             </w:pPr>
           </w:p>
@@ -1068,6 +1181,9 @@
             <w:pPr>
               <w:pStyle w:val="Sinespaciado"/>
               <w:jc w:val="center"/>
+              <w:rPr>
+                <w:rFonts w:cstheme="minorHAnsi"/>
+              </w:rPr>
             </w:pPr>
           </w:p>
         </w:tc>
@@ -1079,6 +1195,9 @@
             <w:pPr>
               <w:pStyle w:val="Sinespaciado"/>
               <w:jc w:val="center"/>
+              <w:rPr>
+                <w:rFonts w:cstheme="minorHAnsi"/>
+              </w:rPr>
             </w:pPr>
           </w:p>
         </w:tc>
@@ -1091,6 +1210,9 @@
             <w:pPr>
               <w:pStyle w:val="Sinespaciado"/>
               <w:jc w:val="center"/>
+              <w:rPr>
+                <w:rFonts w:cstheme="minorHAnsi"/>
+              </w:rPr>
             </w:pPr>
           </w:p>
         </w:tc>
@@ -1102,6 +1224,9 @@
             <w:pPr>
               <w:pStyle w:val="Sinespaciado"/>
               <w:jc w:val="center"/>
+              <w:rPr>
+                <w:rFonts w:cstheme="minorHAnsi"/>
+              </w:rPr>
             </w:pPr>
           </w:p>
         </w:tc>
@@ -1113,6 +1238,9 @@
             <w:pPr>
               <w:pStyle w:val="Sinespaciado"/>
               <w:jc w:val="center"/>
+              <w:rPr>
+                <w:rFonts w:cstheme="minorHAnsi"/>
+              </w:rPr>
             </w:pPr>
           </w:p>
         </w:tc>
@@ -1124,6 +1252,9 @@
             <w:pPr>
               <w:pStyle w:val="Sinespaciado"/>
               <w:jc w:val="center"/>
+              <w:rPr>
+                <w:rFonts w:cstheme="minorHAnsi"/>
+              </w:rPr>
             </w:pPr>
           </w:p>
         </w:tc>
@@ -1135,6 +1266,9 @@
             <w:pPr>
               <w:pStyle w:val="Sinespaciado"/>
               <w:jc w:val="center"/>
+              <w:rPr>
+                <w:rFonts w:cstheme="minorHAnsi"/>
+              </w:rPr>
             </w:pPr>
           </w:p>
         </w:tc>
@@ -1154,8 +1288,7 @@
               <w:pStyle w:val="Sinespaciado"/>
               <w:jc w:val="center"/>
               <w:rPr>
-                <w:sz w:val="20"/>
-                <w:szCs w:val="20"/>
+                <w:rFonts w:cstheme="minorHAnsi"/>
               </w:rPr>
             </w:pPr>
           </w:p>
@@ -1169,10 +1302,8 @@
               <w:pStyle w:val="Sinespaciado"/>
               <w:jc w:val="both"/>
               <w:rPr>
-                <w:rFonts w:ascii="Bahnschrift" w:hAnsi="Bahnschrift"/>
-                <w:b/>
-                <w:sz w:val="20"/>
-                <w:szCs w:val="20"/>
+                <w:rFonts w:cstheme="minorHAnsi"/>
+                <w:b/>
               </w:rPr>
             </w:pPr>
           </w:p>
@@ -1185,6 +1316,9 @@
             <w:pPr>
               <w:pStyle w:val="Sinespaciado"/>
               <w:jc w:val="center"/>
+              <w:rPr>
+                <w:rFonts w:cstheme="minorHAnsi"/>
+              </w:rPr>
             </w:pPr>
           </w:p>
         </w:tc>
@@ -1196,6 +1330,9 @@
             <w:pPr>
               <w:pStyle w:val="Sinespaciado"/>
               <w:jc w:val="center"/>
+              <w:rPr>
+                <w:rFonts w:cstheme="minorHAnsi"/>
+              </w:rPr>
             </w:pPr>
           </w:p>
         </w:tc>
@@ -1208,6 +1345,9 @@
             <w:pPr>
               <w:pStyle w:val="Sinespaciado"/>
               <w:jc w:val="center"/>
+              <w:rPr>
+                <w:rFonts w:cstheme="minorHAnsi"/>
+              </w:rPr>
             </w:pPr>
           </w:p>
         </w:tc>
@@ -1219,6 +1359,9 @@
             <w:pPr>
               <w:pStyle w:val="Sinespaciado"/>
               <w:jc w:val="center"/>
+              <w:rPr>
+                <w:rFonts w:cstheme="minorHAnsi"/>
+              </w:rPr>
             </w:pPr>
           </w:p>
         </w:tc>
@@ -1230,6 +1373,9 @@
             <w:pPr>
               <w:pStyle w:val="Sinespaciado"/>
               <w:jc w:val="center"/>
+              <w:rPr>
+                <w:rFonts w:cstheme="minorHAnsi"/>
+              </w:rPr>
             </w:pPr>
           </w:p>
         </w:tc>
@@ -1241,6 +1387,9 @@
             <w:pPr>
               <w:pStyle w:val="Sinespaciado"/>
               <w:jc w:val="center"/>
+              <w:rPr>
+                <w:rFonts w:cstheme="minorHAnsi"/>
+              </w:rPr>
             </w:pPr>
           </w:p>
         </w:tc>
@@ -1252,6 +1401,9 @@
             <w:pPr>
               <w:pStyle w:val="Sinespaciado"/>
               <w:jc w:val="center"/>
+              <w:rPr>
+                <w:rFonts w:cstheme="minorHAnsi"/>
+              </w:rPr>
             </w:pPr>
           </w:p>
         </w:tc>
@@ -1271,8 +1423,7 @@
               <w:pStyle w:val="Sinespaciado"/>
               <w:jc w:val="center"/>
               <w:rPr>
-                <w:sz w:val="20"/>
-                <w:szCs w:val="20"/>
+                <w:rFonts w:cstheme="minorHAnsi"/>
               </w:rPr>
             </w:pPr>
           </w:p>
@@ -1286,10 +1437,8 @@
               <w:pStyle w:val="Sinespaciado"/>
               <w:jc w:val="both"/>
               <w:rPr>
-                <w:rFonts w:ascii="Bahnschrift" w:hAnsi="Bahnschrift"/>
-                <w:b/>
-                <w:sz w:val="20"/>
-                <w:szCs w:val="20"/>
+                <w:rFonts w:cstheme="minorHAnsi"/>
+                <w:b/>
               </w:rPr>
             </w:pPr>
           </w:p>
@@ -1302,6 +1451,9 @@
             <w:pPr>
               <w:pStyle w:val="Sinespaciado"/>
               <w:jc w:val="center"/>
+              <w:rPr>
+                <w:rFonts w:cstheme="minorHAnsi"/>
+              </w:rPr>
             </w:pPr>
           </w:p>
         </w:tc>
@@ -1313,6 +1465,9 @@
             <w:pPr>
               <w:pStyle w:val="Sinespaciado"/>
               <w:jc w:val="center"/>
+              <w:rPr>
+                <w:rFonts w:cstheme="minorHAnsi"/>
+              </w:rPr>
             </w:pPr>
           </w:p>
         </w:tc>
@@ -1325,6 +1480,9 @@
             <w:pPr>
               <w:pStyle w:val="Sinespaciado"/>
               <w:jc w:val="center"/>
+              <w:rPr>
+                <w:rFonts w:cstheme="minorHAnsi"/>
+              </w:rPr>
             </w:pPr>
           </w:p>
         </w:tc>
@@ -1336,6 +1494,9 @@
             <w:pPr>
               <w:pStyle w:val="Sinespaciado"/>
               <w:jc w:val="center"/>
+              <w:rPr>
+                <w:rFonts w:cstheme="minorHAnsi"/>
+              </w:rPr>
             </w:pPr>
           </w:p>
         </w:tc>
@@ -1347,6 +1508,9 @@
             <w:pPr>
               <w:pStyle w:val="Sinespaciado"/>
               <w:jc w:val="center"/>
+              <w:rPr>
+                <w:rFonts w:cstheme="minorHAnsi"/>
+              </w:rPr>
             </w:pPr>
           </w:p>
         </w:tc>
@@ -1358,6 +1522,9 @@
             <w:pPr>
               <w:pStyle w:val="Sinespaciado"/>
               <w:jc w:val="center"/>
+              <w:rPr>
+                <w:rFonts w:cstheme="minorHAnsi"/>
+              </w:rPr>
             </w:pPr>
           </w:p>
         </w:tc>
@@ -1369,6 +1536,9 @@
             <w:pPr>
               <w:pStyle w:val="Sinespaciado"/>
               <w:jc w:val="center"/>
+              <w:rPr>
+                <w:rFonts w:cstheme="minorHAnsi"/>
+              </w:rPr>
             </w:pPr>
           </w:p>
         </w:tc>
@@ -1388,8 +1558,7 @@
               <w:pStyle w:val="Sinespaciado"/>
               <w:jc w:val="center"/>
               <w:rPr>
-                <w:sz w:val="20"/>
-                <w:szCs w:val="20"/>
+                <w:rFonts w:cstheme="minorHAnsi"/>
               </w:rPr>
             </w:pPr>
           </w:p>
@@ -1403,10 +1572,8 @@
               <w:pStyle w:val="Sinespaciado"/>
               <w:jc w:val="both"/>
               <w:rPr>
-                <w:rFonts w:ascii="Bahnschrift" w:hAnsi="Bahnschrift"/>
-                <w:b/>
-                <w:sz w:val="20"/>
-                <w:szCs w:val="20"/>
+                <w:rFonts w:cstheme="minorHAnsi"/>
+                <w:b/>
               </w:rPr>
             </w:pPr>
           </w:p>
@@ -1419,6 +1586,9 @@
             <w:pPr>
               <w:pStyle w:val="Sinespaciado"/>
               <w:jc w:val="center"/>
+              <w:rPr>
+                <w:rFonts w:cstheme="minorHAnsi"/>
+              </w:rPr>
             </w:pPr>
           </w:p>
         </w:tc>
@@ -1430,6 +1600,9 @@
             <w:pPr>
               <w:pStyle w:val="Sinespaciado"/>
               <w:jc w:val="center"/>
+              <w:rPr>
+                <w:rFonts w:cstheme="minorHAnsi"/>
+              </w:rPr>
             </w:pPr>
           </w:p>
         </w:tc>
@@ -1442,6 +1615,9 @@
             <w:pPr>
               <w:pStyle w:val="Sinespaciado"/>
               <w:jc w:val="center"/>
+              <w:rPr>
+                <w:rFonts w:cstheme="minorHAnsi"/>
+              </w:rPr>
             </w:pPr>
           </w:p>
         </w:tc>
@@ -1453,6 +1629,9 @@
             <w:pPr>
               <w:pStyle w:val="Sinespaciado"/>
               <w:jc w:val="center"/>
+              <w:rPr>
+                <w:rFonts w:cstheme="minorHAnsi"/>
+              </w:rPr>
             </w:pPr>
           </w:p>
         </w:tc>
@@ -1464,6 +1643,9 @@
             <w:pPr>
               <w:pStyle w:val="Sinespaciado"/>
               <w:jc w:val="center"/>
+              <w:rPr>
+                <w:rFonts w:cstheme="minorHAnsi"/>
+              </w:rPr>
             </w:pPr>
           </w:p>
         </w:tc>
@@ -1475,6 +1657,9 @@
             <w:pPr>
               <w:pStyle w:val="Sinespaciado"/>
               <w:jc w:val="center"/>
+              <w:rPr>
+                <w:rFonts w:cstheme="minorHAnsi"/>
+              </w:rPr>
             </w:pPr>
           </w:p>
         </w:tc>
@@ -1486,6 +1671,9 @@
             <w:pPr>
               <w:pStyle w:val="Sinespaciado"/>
               <w:jc w:val="center"/>
+              <w:rPr>
+                <w:rFonts w:cstheme="minorHAnsi"/>
+              </w:rPr>
             </w:pPr>
           </w:p>
         </w:tc>
@@ -1505,8 +1693,7 @@
               <w:pStyle w:val="Sinespaciado"/>
               <w:jc w:val="center"/>
               <w:rPr>
-                <w:sz w:val="20"/>
-                <w:szCs w:val="20"/>
+                <w:rFonts w:cstheme="minorHAnsi"/>
               </w:rPr>
             </w:pPr>
           </w:p>
@@ -1520,10 +1707,8 @@
               <w:pStyle w:val="Sinespaciado"/>
               <w:jc w:val="both"/>
               <w:rPr>
-                <w:rFonts w:ascii="Bahnschrift" w:hAnsi="Bahnschrift"/>
-                <w:b/>
-                <w:sz w:val="20"/>
-                <w:szCs w:val="20"/>
+                <w:rFonts w:cstheme="minorHAnsi"/>
+                <w:b/>
               </w:rPr>
             </w:pPr>
           </w:p>
@@ -1536,6 +1721,9 @@
             <w:pPr>
               <w:pStyle w:val="Sinespaciado"/>
               <w:jc w:val="center"/>
+              <w:rPr>
+                <w:rFonts w:cstheme="minorHAnsi"/>
+              </w:rPr>
             </w:pPr>
           </w:p>
         </w:tc>
@@ -1547,6 +1735,9 @@
             <w:pPr>
               <w:pStyle w:val="Sinespaciado"/>
               <w:jc w:val="center"/>
+              <w:rPr>
+                <w:rFonts w:cstheme="minorHAnsi"/>
+              </w:rPr>
             </w:pPr>
           </w:p>
         </w:tc>
@@ -1559,6 +1750,9 @@
             <w:pPr>
               <w:pStyle w:val="Sinespaciado"/>
               <w:jc w:val="center"/>
+              <w:rPr>
+                <w:rFonts w:cstheme="minorHAnsi"/>
+              </w:rPr>
             </w:pPr>
           </w:p>
         </w:tc>
@@ -1570,6 +1764,9 @@
             <w:pPr>
               <w:pStyle w:val="Sinespaciado"/>
               <w:jc w:val="center"/>
+              <w:rPr>
+                <w:rFonts w:cstheme="minorHAnsi"/>
+              </w:rPr>
             </w:pPr>
           </w:p>
         </w:tc>
@@ -1581,6 +1778,9 @@
             <w:pPr>
               <w:pStyle w:val="Sinespaciado"/>
               <w:jc w:val="center"/>
+              <w:rPr>
+                <w:rFonts w:cstheme="minorHAnsi"/>
+              </w:rPr>
             </w:pPr>
           </w:p>
         </w:tc>
@@ -1592,6 +1792,9 @@
             <w:pPr>
               <w:pStyle w:val="Sinespaciado"/>
               <w:jc w:val="center"/>
+              <w:rPr>
+                <w:rFonts w:cstheme="minorHAnsi"/>
+              </w:rPr>
             </w:pPr>
           </w:p>
         </w:tc>
@@ -1603,6 +1806,9 @@
             <w:pPr>
               <w:pStyle w:val="Sinespaciado"/>
               <w:jc w:val="center"/>
+              <w:rPr>
+                <w:rFonts w:cstheme="minorHAnsi"/>
+              </w:rPr>
             </w:pPr>
           </w:p>
         </w:tc>
@@ -1622,8 +1828,7 @@
               <w:pStyle w:val="Sinespaciado"/>
               <w:jc w:val="center"/>
               <w:rPr>
-                <w:sz w:val="20"/>
-                <w:szCs w:val="20"/>
+                <w:rFonts w:cstheme="minorHAnsi"/>
               </w:rPr>
             </w:pPr>
           </w:p>
@@ -1637,10 +1842,8 @@
               <w:pStyle w:val="Sinespaciado"/>
               <w:jc w:val="both"/>
               <w:rPr>
-                <w:rFonts w:ascii="Bahnschrift" w:hAnsi="Bahnschrift"/>
-                <w:b/>
-                <w:sz w:val="20"/>
-                <w:szCs w:val="20"/>
+                <w:rFonts w:cstheme="minorHAnsi"/>
+                <w:b/>
               </w:rPr>
             </w:pPr>
           </w:p>
@@ -1653,6 +1856,9 @@
             <w:pPr>
               <w:pStyle w:val="Sinespaciado"/>
               <w:jc w:val="center"/>
+              <w:rPr>
+                <w:rFonts w:cstheme="minorHAnsi"/>
+              </w:rPr>
             </w:pPr>
           </w:p>
         </w:tc>
@@ -1664,6 +1870,9 @@
             <w:pPr>
               <w:pStyle w:val="Sinespaciado"/>
               <w:jc w:val="center"/>
+              <w:rPr>
+                <w:rFonts w:cstheme="minorHAnsi"/>
+              </w:rPr>
             </w:pPr>
           </w:p>
         </w:tc>
@@ -1676,6 +1885,9 @@
             <w:pPr>
               <w:pStyle w:val="Sinespaciado"/>
               <w:jc w:val="center"/>
+              <w:rPr>
+                <w:rFonts w:cstheme="minorHAnsi"/>
+              </w:rPr>
             </w:pPr>
           </w:p>
         </w:tc>
@@ -1687,6 +1899,9 @@
             <w:pPr>
               <w:pStyle w:val="Sinespaciado"/>
               <w:jc w:val="center"/>
+              <w:rPr>
+                <w:rFonts w:cstheme="minorHAnsi"/>
+              </w:rPr>
             </w:pPr>
           </w:p>
         </w:tc>
@@ -1698,6 +1913,9 @@
             <w:pPr>
               <w:pStyle w:val="Sinespaciado"/>
               <w:jc w:val="center"/>
+              <w:rPr>
+                <w:rFonts w:cstheme="minorHAnsi"/>
+              </w:rPr>
             </w:pPr>
           </w:p>
         </w:tc>
@@ -1709,6 +1927,9 @@
             <w:pPr>
               <w:pStyle w:val="Sinespaciado"/>
               <w:jc w:val="center"/>
+              <w:rPr>
+                <w:rFonts w:cstheme="minorHAnsi"/>
+              </w:rPr>
             </w:pPr>
           </w:p>
         </w:tc>
@@ -1720,6 +1941,9 @@
             <w:pPr>
               <w:pStyle w:val="Sinespaciado"/>
               <w:jc w:val="center"/>
+              <w:rPr>
+                <w:rFonts w:cstheme="minorHAnsi"/>
+              </w:rPr>
             </w:pPr>
           </w:p>
         </w:tc>
@@ -1739,8 +1963,7 @@
               <w:pStyle w:val="Sinespaciado"/>
               <w:jc w:val="center"/>
               <w:rPr>
-                <w:sz w:val="20"/>
-                <w:szCs w:val="20"/>
+                <w:rFonts w:cstheme="minorHAnsi"/>
               </w:rPr>
             </w:pPr>
           </w:p>
@@ -1754,10 +1977,8 @@
               <w:pStyle w:val="Sinespaciado"/>
               <w:jc w:val="both"/>
               <w:rPr>
-                <w:rFonts w:ascii="Bahnschrift" w:hAnsi="Bahnschrift"/>
-                <w:b/>
-                <w:sz w:val="20"/>
-                <w:szCs w:val="20"/>
+                <w:rFonts w:cstheme="minorHAnsi"/>
+                <w:b/>
               </w:rPr>
             </w:pPr>
           </w:p>
@@ -1770,6 +1991,9 @@
             <w:pPr>
               <w:pStyle w:val="Sinespaciado"/>
               <w:jc w:val="center"/>
+              <w:rPr>
+                <w:rFonts w:cstheme="minorHAnsi"/>
+              </w:rPr>
             </w:pPr>
           </w:p>
         </w:tc>
@@ -1781,6 +2005,9 @@
             <w:pPr>
               <w:pStyle w:val="Sinespaciado"/>
               <w:jc w:val="center"/>
+              <w:rPr>
+                <w:rFonts w:cstheme="minorHAnsi"/>
+              </w:rPr>
             </w:pPr>
           </w:p>
         </w:tc>
@@ -1793,6 +2020,9 @@
             <w:pPr>
               <w:pStyle w:val="Sinespaciado"/>
               <w:jc w:val="center"/>
+              <w:rPr>
+                <w:rFonts w:cstheme="minorHAnsi"/>
+              </w:rPr>
             </w:pPr>
           </w:p>
         </w:tc>
@@ -1804,6 +2034,9 @@
             <w:pPr>
               <w:pStyle w:val="Sinespaciado"/>
               <w:jc w:val="center"/>
+              <w:rPr>
+                <w:rFonts w:cstheme="minorHAnsi"/>
+              </w:rPr>
             </w:pPr>
           </w:p>
         </w:tc>
@@ -1815,6 +2048,9 @@
             <w:pPr>
               <w:pStyle w:val="Sinespaciado"/>
               <w:jc w:val="center"/>
+              <w:rPr>
+                <w:rFonts w:cstheme="minorHAnsi"/>
+              </w:rPr>
             </w:pPr>
           </w:p>
         </w:tc>
@@ -1826,6 +2062,9 @@
             <w:pPr>
               <w:pStyle w:val="Sinespaciado"/>
               <w:jc w:val="center"/>
+              <w:rPr>
+                <w:rFonts w:cstheme="minorHAnsi"/>
+              </w:rPr>
             </w:pPr>
           </w:p>
         </w:tc>
@@ -1837,6 +2076,9 @@
             <w:pPr>
               <w:pStyle w:val="Sinespaciado"/>
               <w:jc w:val="center"/>
+              <w:rPr>
+                <w:rFonts w:cstheme="minorHAnsi"/>
+              </w:rPr>
             </w:pPr>
           </w:p>
         </w:tc>
@@ -1856,8 +2098,7 @@
               <w:pStyle w:val="Sinespaciado"/>
               <w:jc w:val="center"/>
               <w:rPr>
-                <w:sz w:val="20"/>
-                <w:szCs w:val="20"/>
+                <w:rFonts w:cstheme="minorHAnsi"/>
               </w:rPr>
             </w:pPr>
           </w:p>
@@ -1871,10 +2112,8 @@
               <w:pStyle w:val="Sinespaciado"/>
               <w:jc w:val="both"/>
               <w:rPr>
-                <w:rFonts w:ascii="Bahnschrift" w:hAnsi="Bahnschrift"/>
-                <w:b/>
-                <w:sz w:val="20"/>
-                <w:szCs w:val="20"/>
+                <w:rFonts w:cstheme="minorHAnsi"/>
+                <w:b/>
               </w:rPr>
             </w:pPr>
           </w:p>
@@ -1887,6 +2126,9 @@
             <w:pPr>
               <w:pStyle w:val="Sinespaciado"/>
               <w:jc w:val="center"/>
+              <w:rPr>
+                <w:rFonts w:cstheme="minorHAnsi"/>
+              </w:rPr>
             </w:pPr>
           </w:p>
         </w:tc>
@@ -1898,6 +2140,9 @@
             <w:pPr>
               <w:pStyle w:val="Sinespaciado"/>
               <w:jc w:val="center"/>
+              <w:rPr>
+                <w:rFonts w:cstheme="minorHAnsi"/>
+              </w:rPr>
             </w:pPr>
           </w:p>
         </w:tc>
@@ -1910,6 +2155,9 @@
             <w:pPr>
               <w:pStyle w:val="Sinespaciado"/>
               <w:jc w:val="center"/>
+              <w:rPr>
+                <w:rFonts w:cstheme="minorHAnsi"/>
+              </w:rPr>
             </w:pPr>
           </w:p>
         </w:tc>
@@ -1921,6 +2169,9 @@
             <w:pPr>
               <w:pStyle w:val="Sinespaciado"/>
               <w:jc w:val="center"/>
+              <w:rPr>
+                <w:rFonts w:cstheme="minorHAnsi"/>
+              </w:rPr>
             </w:pPr>
           </w:p>
         </w:tc>
@@ -1932,6 +2183,9 @@
             <w:pPr>
               <w:pStyle w:val="Sinespaciado"/>
               <w:jc w:val="center"/>
+              <w:rPr>
+                <w:rFonts w:cstheme="minorHAnsi"/>
+              </w:rPr>
             </w:pPr>
           </w:p>
         </w:tc>
@@ -1943,6 +2197,9 @@
             <w:pPr>
               <w:pStyle w:val="Sinespaciado"/>
               <w:jc w:val="center"/>
+              <w:rPr>
+                <w:rFonts w:cstheme="minorHAnsi"/>
+              </w:rPr>
             </w:pPr>
           </w:p>
         </w:tc>
@@ -1954,6 +2211,9 @@
             <w:pPr>
               <w:pStyle w:val="Sinespaciado"/>
               <w:jc w:val="center"/>
+              <w:rPr>
+                <w:rFonts w:cstheme="minorHAnsi"/>
+              </w:rPr>
             </w:pPr>
           </w:p>
         </w:tc>
@@ -1973,8 +2233,7 @@
               <w:pStyle w:val="Sinespaciado"/>
               <w:jc w:val="center"/>
               <w:rPr>
-                <w:sz w:val="20"/>
-                <w:szCs w:val="20"/>
+                <w:rFonts w:cstheme="minorHAnsi"/>
               </w:rPr>
             </w:pPr>
           </w:p>
@@ -1988,9 +2247,7 @@
               <w:pStyle w:val="Sinespaciado"/>
               <w:jc w:val="both"/>
               <w:rPr>
-                <w:rFonts w:ascii="Bahnschrift" w:hAnsi="Bahnschrift" w:cstheme="minorHAnsi"/>
-                <w:sz w:val="20"/>
-                <w:szCs w:val="20"/>
+                <w:rFonts w:cstheme="minorHAnsi"/>
               </w:rPr>
             </w:pPr>
           </w:p>
@@ -2003,6 +2260,9 @@
             <w:pPr>
               <w:pStyle w:val="Sinespaciado"/>
               <w:jc w:val="center"/>
+              <w:rPr>
+                <w:rFonts w:cstheme="minorHAnsi"/>
+              </w:rPr>
             </w:pPr>
           </w:p>
         </w:tc>
@@ -2014,6 +2274,9 @@
             <w:pPr>
               <w:pStyle w:val="Sinespaciado"/>
               <w:jc w:val="center"/>
+              <w:rPr>
+                <w:rFonts w:cstheme="minorHAnsi"/>
+              </w:rPr>
             </w:pPr>
           </w:p>
         </w:tc>
@@ -2026,6 +2289,9 @@
             <w:pPr>
               <w:pStyle w:val="Sinespaciado"/>
               <w:jc w:val="center"/>
+              <w:rPr>
+                <w:rFonts w:cstheme="minorHAnsi"/>
+              </w:rPr>
             </w:pPr>
           </w:p>
         </w:tc>
@@ -2037,6 +2303,9 @@
             <w:pPr>
               <w:pStyle w:val="Sinespaciado"/>
               <w:jc w:val="center"/>
+              <w:rPr>
+                <w:rFonts w:cstheme="minorHAnsi"/>
+              </w:rPr>
             </w:pPr>
           </w:p>
         </w:tc>
@@ -2048,6 +2317,9 @@
             <w:pPr>
               <w:pStyle w:val="Sinespaciado"/>
               <w:jc w:val="center"/>
+              <w:rPr>
+                <w:rFonts w:cstheme="minorHAnsi"/>
+              </w:rPr>
             </w:pPr>
           </w:p>
         </w:tc>
@@ -2059,6 +2331,9 @@
             <w:pPr>
               <w:pStyle w:val="Sinespaciado"/>
               <w:jc w:val="center"/>
+              <w:rPr>
+                <w:rFonts w:cstheme="minorHAnsi"/>
+              </w:rPr>
             </w:pPr>
           </w:p>
         </w:tc>
@@ -2070,6 +2345,9 @@
             <w:pPr>
               <w:pStyle w:val="Sinespaciado"/>
               <w:jc w:val="center"/>
+              <w:rPr>
+                <w:rFonts w:cstheme="minorHAnsi"/>
+              </w:rPr>
             </w:pPr>
           </w:p>
         </w:tc>
@@ -2089,8 +2367,7 @@
               <w:pStyle w:val="Sinespaciado"/>
               <w:jc w:val="center"/>
               <w:rPr>
-                <w:sz w:val="20"/>
-                <w:szCs w:val="20"/>
+                <w:rFonts w:cstheme="minorHAnsi"/>
               </w:rPr>
             </w:pPr>
           </w:p>
@@ -2105,8 +2382,6 @@
               <w:jc w:val="both"/>
               <w:rPr>
                 <w:rFonts w:cstheme="minorHAnsi"/>
-                <w:sz w:val="20"/>
-                <w:szCs w:val="20"/>
               </w:rPr>
             </w:pPr>
           </w:p>
@@ -2119,6 +2394,9 @@
             <w:pPr>
               <w:pStyle w:val="Sinespaciado"/>
               <w:jc w:val="center"/>
+              <w:rPr>
+                <w:rFonts w:cstheme="minorHAnsi"/>
+              </w:rPr>
             </w:pPr>
           </w:p>
         </w:tc>
@@ -2130,6 +2408,9 @@
             <w:pPr>
               <w:pStyle w:val="Sinespaciado"/>
               <w:jc w:val="center"/>
+              <w:rPr>
+                <w:rFonts w:cstheme="minorHAnsi"/>
+              </w:rPr>
             </w:pPr>
           </w:p>
         </w:tc>
@@ -2142,6 +2423,9 @@
             <w:pPr>
               <w:pStyle w:val="Sinespaciado"/>
               <w:jc w:val="center"/>
+              <w:rPr>
+                <w:rFonts w:cstheme="minorHAnsi"/>
+              </w:rPr>
             </w:pPr>
           </w:p>
         </w:tc>
@@ -2153,6 +2437,9 @@
             <w:pPr>
               <w:pStyle w:val="Sinespaciado"/>
               <w:jc w:val="center"/>
+              <w:rPr>
+                <w:rFonts w:cstheme="minorHAnsi"/>
+              </w:rPr>
             </w:pPr>
           </w:p>
         </w:tc>
@@ -2164,6 +2451,9 @@
             <w:pPr>
               <w:pStyle w:val="Sinespaciado"/>
               <w:jc w:val="center"/>
+              <w:rPr>
+                <w:rFonts w:cstheme="minorHAnsi"/>
+              </w:rPr>
             </w:pPr>
           </w:p>
         </w:tc>
@@ -2175,6 +2465,9 @@
             <w:pPr>
               <w:pStyle w:val="Sinespaciado"/>
               <w:jc w:val="center"/>
+              <w:rPr>
+                <w:rFonts w:cstheme="minorHAnsi"/>
+              </w:rPr>
             </w:pPr>
           </w:p>
         </w:tc>
@@ -2186,6 +2479,9 @@
             <w:pPr>
               <w:pStyle w:val="Sinespaciado"/>
               <w:jc w:val="center"/>
+              <w:rPr>
+                <w:rFonts w:cstheme="minorHAnsi"/>
+              </w:rPr>
             </w:pPr>
           </w:p>
         </w:tc>
@@ -2205,8 +2501,7 @@
               <w:pStyle w:val="Sinespaciado"/>
               <w:jc w:val="center"/>
               <w:rPr>
-                <w:sz w:val="20"/>
-                <w:szCs w:val="20"/>
+                <w:rFonts w:cstheme="minorHAnsi"/>
               </w:rPr>
             </w:pPr>
           </w:p>
@@ -2221,8 +2516,6 @@
               <w:jc w:val="both"/>
               <w:rPr>
                 <w:rFonts w:cstheme="minorHAnsi"/>
-                <w:sz w:val="20"/>
-                <w:szCs w:val="20"/>
               </w:rPr>
             </w:pPr>
           </w:p>
@@ -2235,6 +2528,9 @@
             <w:pPr>
               <w:pStyle w:val="Sinespaciado"/>
               <w:jc w:val="center"/>
+              <w:rPr>
+                <w:rFonts w:cstheme="minorHAnsi"/>
+              </w:rPr>
             </w:pPr>
           </w:p>
         </w:tc>
@@ -2246,6 +2542,9 @@
             <w:pPr>
               <w:pStyle w:val="Sinespaciado"/>
               <w:jc w:val="center"/>
+              <w:rPr>
+                <w:rFonts w:cstheme="minorHAnsi"/>
+              </w:rPr>
             </w:pPr>
           </w:p>
         </w:tc>
@@ -2258,6 +2557,9 @@
             <w:pPr>
               <w:pStyle w:val="Sinespaciado"/>
               <w:jc w:val="center"/>
+              <w:rPr>
+                <w:rFonts w:cstheme="minorHAnsi"/>
+              </w:rPr>
             </w:pPr>
           </w:p>
         </w:tc>
@@ -2269,6 +2571,9 @@
             <w:pPr>
               <w:pStyle w:val="Sinespaciado"/>
               <w:jc w:val="center"/>
+              <w:rPr>
+                <w:rFonts w:cstheme="minorHAnsi"/>
+              </w:rPr>
             </w:pPr>
           </w:p>
         </w:tc>
@@ -2280,6 +2585,9 @@
             <w:pPr>
               <w:pStyle w:val="Sinespaciado"/>
               <w:jc w:val="center"/>
+              <w:rPr>
+                <w:rFonts w:cstheme="minorHAnsi"/>
+              </w:rPr>
             </w:pPr>
           </w:p>
         </w:tc>
@@ -2291,6 +2599,9 @@
             <w:pPr>
               <w:pStyle w:val="Sinespaciado"/>
               <w:jc w:val="center"/>
+              <w:rPr>
+                <w:rFonts w:cstheme="minorHAnsi"/>
+              </w:rPr>
             </w:pPr>
           </w:p>
         </w:tc>
@@ -2302,6 +2613,277 @@
             <w:pPr>
               <w:pStyle w:val="Sinespaciado"/>
               <w:jc w:val="center"/>
+              <w:rPr>
+                <w:rFonts w:cstheme="minorHAnsi"/>
+              </w:rPr>
+            </w:pPr>
+          </w:p>
+        </w:tc>
+      </w:tr>
+      <w:tr>
+        <w:trPr>
+          <w:gridAfter w:val="1"/>
+          <w:wAfter w:w="17" w:type="dxa"/>
+          <w:trHeight w:val="50"/>
+        </w:trPr>
+        <w:tc>
+          <w:tcPr>
+            <w:tcW w:w="568" w:type="dxa"/>
+          </w:tcPr>
+          <w:p>
+            <w:pPr>
+              <w:pStyle w:val="Sinespaciado"/>
+              <w:jc w:val="center"/>
+              <w:rPr>
+                <w:rFonts w:cstheme="minorHAnsi"/>
+              </w:rPr>
+            </w:pPr>
+          </w:p>
+        </w:tc>
+        <w:tc>
+          <w:tcPr>
+            <w:tcW w:w="3402" w:type="dxa"/>
+          </w:tcPr>
+          <w:p>
+            <w:pPr>
+              <w:pStyle w:val="Sinespaciado"/>
+              <w:jc w:val="both"/>
+              <w:rPr>
+                <w:rFonts w:cstheme="minorHAnsi"/>
+              </w:rPr>
+            </w:pPr>
+          </w:p>
+        </w:tc>
+        <w:tc>
+          <w:tcPr>
+            <w:tcW w:w="1186" w:type="dxa"/>
+          </w:tcPr>
+          <w:p>
+            <w:pPr>
+              <w:pStyle w:val="Sinespaciado"/>
+              <w:jc w:val="center"/>
+              <w:rPr>
+                <w:rFonts w:cstheme="minorHAnsi"/>
+              </w:rPr>
+            </w:pPr>
+          </w:p>
+        </w:tc>
+        <w:tc>
+          <w:tcPr>
+            <w:tcW w:w="1037" w:type="dxa"/>
+          </w:tcPr>
+          <w:p>
+            <w:pPr>
+              <w:pStyle w:val="Sinespaciado"/>
+              <w:jc w:val="center"/>
+              <w:rPr>
+                <w:rFonts w:cstheme="minorHAnsi"/>
+              </w:rPr>
+            </w:pPr>
+          </w:p>
+        </w:tc>
+        <w:tc>
+          <w:tcPr>
+            <w:tcW w:w="1334" w:type="dxa"/>
+            <w:gridSpan w:val="2"/>
+          </w:tcPr>
+          <w:p>
+            <w:pPr>
+              <w:pStyle w:val="Sinespaciado"/>
+              <w:jc w:val="center"/>
+              <w:rPr>
+                <w:rFonts w:cstheme="minorHAnsi"/>
+              </w:rPr>
+            </w:pPr>
+          </w:p>
+        </w:tc>
+        <w:tc>
+          <w:tcPr>
+            <w:tcW w:w="1630" w:type="dxa"/>
+          </w:tcPr>
+          <w:p>
+            <w:pPr>
+              <w:pStyle w:val="Sinespaciado"/>
+              <w:jc w:val="center"/>
+              <w:rPr>
+                <w:rFonts w:cstheme="minorHAnsi"/>
+              </w:rPr>
+            </w:pPr>
+          </w:p>
+        </w:tc>
+        <w:tc>
+          <w:tcPr>
+            <w:tcW w:w="1779" w:type="dxa"/>
+          </w:tcPr>
+          <w:p>
+            <w:pPr>
+              <w:pStyle w:val="Sinespaciado"/>
+              <w:jc w:val="center"/>
+              <w:rPr>
+                <w:rFonts w:cstheme="minorHAnsi"/>
+              </w:rPr>
+            </w:pPr>
+          </w:p>
+        </w:tc>
+        <w:tc>
+          <w:tcPr>
+            <w:tcW w:w="1630" w:type="dxa"/>
+          </w:tcPr>
+          <w:p>
+            <w:pPr>
+              <w:pStyle w:val="Sinespaciado"/>
+              <w:jc w:val="center"/>
+              <w:rPr>
+                <w:rFonts w:cstheme="minorHAnsi"/>
+              </w:rPr>
+            </w:pPr>
+          </w:p>
+        </w:tc>
+        <w:tc>
+          <w:tcPr>
+            <w:tcW w:w="1884" w:type="dxa"/>
+          </w:tcPr>
+          <w:p>
+            <w:pPr>
+              <w:pStyle w:val="Sinespaciado"/>
+              <w:jc w:val="center"/>
+              <w:rPr>
+                <w:rFonts w:cstheme="minorHAnsi"/>
+              </w:rPr>
+            </w:pPr>
+          </w:p>
+        </w:tc>
+      </w:tr>
+      <w:tr>
+        <w:trPr>
+          <w:gridAfter w:val="1"/>
+          <w:wAfter w:w="17" w:type="dxa"/>
+          <w:trHeight w:val="50"/>
+        </w:trPr>
+        <w:tc>
+          <w:tcPr>
+            <w:tcW w:w="568" w:type="dxa"/>
+          </w:tcPr>
+          <w:p>
+            <w:pPr>
+              <w:pStyle w:val="Sinespaciado"/>
+              <w:jc w:val="center"/>
+              <w:rPr>
+                <w:rFonts w:cstheme="minorHAnsi"/>
+              </w:rPr>
+            </w:pPr>
+          </w:p>
+        </w:tc>
+        <w:tc>
+          <w:tcPr>
+            <w:tcW w:w="3402" w:type="dxa"/>
+          </w:tcPr>
+          <w:p>
+            <w:pPr>
+              <w:pStyle w:val="Sinespaciado"/>
+              <w:jc w:val="both"/>
+              <w:rPr>
+                <w:rFonts w:cstheme="minorHAnsi"/>
+              </w:rPr>
+            </w:pPr>
+          </w:p>
+        </w:tc>
+        <w:tc>
+          <w:tcPr>
+            <w:tcW w:w="1186" w:type="dxa"/>
+          </w:tcPr>
+          <w:p>
+            <w:pPr>
+              <w:pStyle w:val="Sinespaciado"/>
+              <w:jc w:val="center"/>
+              <w:rPr>
+                <w:rFonts w:cstheme="minorHAnsi"/>
+              </w:rPr>
+            </w:pPr>
+          </w:p>
+        </w:tc>
+        <w:tc>
+          <w:tcPr>
+            <w:tcW w:w="1037" w:type="dxa"/>
+          </w:tcPr>
+          <w:p>
+            <w:pPr>
+              <w:pStyle w:val="Sinespaciado"/>
+              <w:jc w:val="center"/>
+              <w:rPr>
+                <w:rFonts w:cstheme="minorHAnsi"/>
+              </w:rPr>
+            </w:pPr>
+          </w:p>
+        </w:tc>
+        <w:tc>
+          <w:tcPr>
+            <w:tcW w:w="1334" w:type="dxa"/>
+            <w:gridSpan w:val="2"/>
+          </w:tcPr>
+          <w:p>
+            <w:pPr>
+              <w:pStyle w:val="Sinespaciado"/>
+              <w:jc w:val="center"/>
+              <w:rPr>
+                <w:rFonts w:cstheme="minorHAnsi"/>
+              </w:rPr>
+            </w:pPr>
+          </w:p>
+        </w:tc>
+        <w:tc>
+          <w:tcPr>
+            <w:tcW w:w="1630" w:type="dxa"/>
+          </w:tcPr>
+          <w:p>
+            <w:pPr>
+              <w:pStyle w:val="Sinespaciado"/>
+              <w:jc w:val="center"/>
+              <w:rPr>
+                <w:rFonts w:cstheme="minorHAnsi"/>
+              </w:rPr>
+            </w:pPr>
+          </w:p>
+        </w:tc>
+        <w:tc>
+          <w:tcPr>
+            <w:tcW w:w="1779" w:type="dxa"/>
+          </w:tcPr>
+          <w:p>
+            <w:pPr>
+              <w:pStyle w:val="Sinespaciado"/>
+              <w:jc w:val="center"/>
+              <w:rPr>
+                <w:rFonts w:cstheme="minorHAnsi"/>
+              </w:rPr>
+            </w:pPr>
+          </w:p>
+        </w:tc>
+        <w:tc>
+          <w:tcPr>
+            <w:tcW w:w="1630" w:type="dxa"/>
+          </w:tcPr>
+          <w:p>
+            <w:pPr>
+              <w:pStyle w:val="Sinespaciado"/>
+              <w:jc w:val="center"/>
+              <w:rPr>
+                <w:rFonts w:cstheme="minorHAnsi"/>
+              </w:rPr>
+            </w:pPr>
+          </w:p>
+        </w:tc>
+        <w:tc>
+          <w:tcPr>
+            <w:tcW w:w="1884" w:type="dxa"/>
+          </w:tcPr>
+          <w:p>
+            <w:pPr>
+              <w:pStyle w:val="Sinespaciado"/>
+              <w:jc w:val="center"/>
+              <w:rPr>
+                <w:rFonts w:cstheme="minorHAnsi"/>
+              </w:rPr>
             </w:pPr>
           </w:p>
         </w:tc>
@@ -2373,57 +2955,6 @@
       <w:r>
         <w:t xml:space="preserve">                 Docente de la Materia                                                                                                                 Directora de Bachillerato</w:t>
       </w:r>
-    </w:p>
-    <w:p>
-      <w:pPr>
-        <w:tabs>
-          <w:tab w:val="center" w:pos="4419"/>
-        </w:tabs>
-        <w:spacing w:after="0"/>
-        <w:jc w:val="center"/>
-        <w:rPr>
-          <w:rFonts w:ascii="Arial" w:eastAsia="Times New Roman" w:hAnsi="Arial" w:cs="Arial"/>
-          <w:b/>
-          <w:color w:val="0033CC"/>
-          <w:sz w:val="32"/>
-          <w:szCs w:val="32"/>
-          <w:lang w:val="es-ES" w:eastAsia="es-ES"/>
-        </w:rPr>
-      </w:pPr>
-    </w:p>
-    <w:p>
-      <w:pPr>
-        <w:tabs>
-          <w:tab w:val="center" w:pos="4419"/>
-        </w:tabs>
-        <w:spacing w:after="0"/>
-        <w:jc w:val="center"/>
-        <w:rPr>
-          <w:rFonts w:ascii="Arial" w:eastAsia="Times New Roman" w:hAnsi="Arial" w:cs="Arial"/>
-          <w:b/>
-          <w:color w:val="0033CC"/>
-          <w:sz w:val="32"/>
-          <w:szCs w:val="32"/>
-          <w:lang w:val="es-ES" w:eastAsia="es-ES"/>
-        </w:rPr>
-      </w:pPr>
-    </w:p>
-    <w:p>
-      <w:pPr>
-        <w:tabs>
-          <w:tab w:val="center" w:pos="4419"/>
-        </w:tabs>
-        <w:spacing w:after="0"/>
-        <w:jc w:val="center"/>
-        <w:rPr>
-          <w:rFonts w:ascii="Arial" w:eastAsia="Times New Roman" w:hAnsi="Arial" w:cs="Arial"/>
-          <w:b/>
-          <w:color w:val="0033CC"/>
-          <w:sz w:val="32"/>
-          <w:szCs w:val="32"/>
-          <w:lang w:val="es-ES" w:eastAsia="es-ES"/>
-        </w:rPr>
-      </w:pPr>
     </w:p>
     <w:p>
       <w:pPr>

</xml_diff>